<commit_message>
Un Poco de formato en el documento del Item 9
</commit_message>
<xml_diff>
--- a/Resources/A+ Statement.docx
+++ b/Resources/A+ Statement.docx
@@ -1,8 +1,48 @@
 
 <file path=word/document.xml><?xml version="1.0" encoding="utf-8"?>
-<w:document xmlns:wpc="http://schemas.microsoft.com/office/word/2010/wordprocessingCanvas" xmlns:mc="http://schemas.openxmlformats.org/markup-compatibility/2006" xmlns:o="urn:schemas-microsoft-com:office:office" xmlns:r="http://schemas.openxmlformats.org/officeDocument/2006/relationships" xmlns:m="http://schemas.openxmlformats.org/officeDocument/2006/math" xmlns:v="urn:schemas-microsoft-com:vml" xmlns:wp14="http://schemas.microsoft.com/office/word/2010/wordprocessingDrawing" xmlns:wp="http://schemas.openxmlformats.org/drawingml/2006/wordprocessingDrawing" xmlns:w10="urn:schemas-microsoft-com:office:word" xmlns:w="http://schemas.openxmlformats.org/wordprocessingml/2006/main" xmlns:w14="http://schemas.microsoft.com/office/word/2010/wordml" xmlns:w15="http://schemas.microsoft.com/office/word/2012/wordml" xmlns:wpg="http://schemas.microsoft.com/office/word/2010/wordprocessingGroup" xmlns:wpi="http://schemas.microsoft.com/office/word/2010/wordprocessingInk" xmlns:wne="http://schemas.microsoft.com/office/word/2006/wordml" xmlns:wps="http://schemas.microsoft.com/office/word/2010/wordprocessingShape" mc:Ignorable="w14 w15 wp14">
+<w:document xmlns:wpc="http://schemas.microsoft.com/office/word/2010/wordprocessingCanvas" xmlns:cx="http://schemas.microsoft.com/office/drawing/2014/chartex" xmlns:cx1="http://schemas.microsoft.com/office/drawing/2015/9/8/chartex" xmlns:cx2="http://schemas.microsoft.com/office/drawing/2015/10/21/chartex" xmlns:cx3="http://schemas.microsoft.com/office/drawing/2016/5/9/chartex" xmlns:cx4="http://schemas.microsoft.com/office/drawing/2016/5/10/chartex" xmlns:cx5="http://schemas.microsoft.com/office/drawing/2016/5/11/chartex" xmlns:cx6="http://schemas.microsoft.com/office/drawing/2016/5/12/chartex" xmlns:cx7="http://schemas.microsoft.com/office/drawing/2016/5/13/chartex" xmlns:cx8="http://schemas.microsoft.com/office/drawing/2016/5/14/chartex" xmlns:mc="http://schemas.openxmlformats.org/markup-compatibility/2006" xmlns:aink="http://schemas.microsoft.com/office/drawing/2016/ink" xmlns:am3d="http://schemas.microsoft.com/office/drawing/2017/model3d" xmlns:o="urn:schemas-microsoft-com:office:office" xmlns:r="http://schemas.openxmlformats.org/officeDocument/2006/relationships" xmlns:m="http://schemas.openxmlformats.org/officeDocument/2006/math" xmlns:v="urn:schemas-microsoft-com:vml" xmlns:wp14="http://schemas.microsoft.com/office/word/2010/wordprocessingDrawing" xmlns:wp="http://schemas.openxmlformats.org/drawingml/2006/wordprocessingDrawing" xmlns:w10="urn:schemas-microsoft-com:office:word" xmlns:w="http://schemas.openxmlformats.org/wordprocessingml/2006/main" xmlns:w14="http://schemas.microsoft.com/office/word/2010/wordml" xmlns:w15="http://schemas.microsoft.com/office/word/2012/wordml" xmlns:w16cid="http://schemas.microsoft.com/office/word/2016/wordml/cid" xmlns:w16se="http://schemas.microsoft.com/office/word/2015/wordml/symex" xmlns:wpg="http://schemas.microsoft.com/office/word/2010/wordprocessingGroup" xmlns:wpi="http://schemas.microsoft.com/office/word/2010/wordprocessingInk" xmlns:wne="http://schemas.microsoft.com/office/word/2006/wordml" xmlns:wps="http://schemas.microsoft.com/office/word/2010/wordprocessingShape" mc:Ignorable="w14 w15 w16se w16cid wp14">
   <w:body>
     <w:p>
+      <w:pPr>
+        <w:pStyle w:val="Ttulo1"/>
+        <w:rPr>
+          <w:sz w:val="44"/>
+          <w:szCs w:val="44"/>
+        </w:rPr>
+      </w:pPr>
+      <w:proofErr w:type="spellStart"/>
+      <w:r>
+        <w:rPr>
+          <w:sz w:val="44"/>
+          <w:szCs w:val="44"/>
+        </w:rPr>
+        <w:t>Item</w:t>
+      </w:r>
+      <w:proofErr w:type="spellEnd"/>
+      <w:r>
+        <w:rPr>
+          <w:sz w:val="44"/>
+          <w:szCs w:val="44"/>
+        </w:rPr>
+        <w:t xml:space="preserve"> 9: Exposición de A+</w:t>
+      </w:r>
+    </w:p>
+    <w:p/>
+    <w:p>
+      <w:pPr>
+        <w:jc w:val="center"/>
+        <w:rPr>
+          <w:b/>
+        </w:rPr>
+      </w:pPr>
+      <w:r>
+        <w:rPr>
+          <w:b/>
+        </w:rPr>
+        <w:t>PROBLEMA PARA RESOLVER</w:t>
+      </w:r>
+    </w:p>
+    <w:p>
       <w:r>
         <w:t xml:space="preserve">El problema al que se enfrenta nuestro proyecto </w:t>
       </w:r>
@@ -17,22 +57,33 @@
       <w:r>
         <w:t xml:space="preserve"> diarias que ocurren en </w:t>
       </w:r>
-      <w:proofErr w:type="spellStart"/>
-      <w:r>
-        <w:t>Acme</w:t>
-      </w:r>
-      <w:proofErr w:type="spellEnd"/>
-      <w:r>
-        <w:t xml:space="preserve"> Shop</w:t>
-      </w:r>
-      <w:r>
-        <w:t>, puesto que cualquier error en este sistema puede suponer una perdida de confianza total por parte de nuestros clientes, lo que provocaría que nadie usase nuestro sistema,</w:t>
+      <w:r>
+        <w:t>nuestro sistema,</w:t>
+      </w:r>
+      <w:bookmarkStart w:id="0" w:name="_GoBack"/>
+      <w:bookmarkEnd w:id="0"/>
+      <w:r>
+        <w:t xml:space="preserve"> puesto que cualquier error en este sistema puede suponer una perdida de confianza total por parte de nuestros clientes, lo que provocaría que nadie usase nuestro sistema,</w:t>
       </w:r>
       <w:r>
         <w:t xml:space="preserve"> </w:t>
       </w:r>
       <w:r>
         <w:t>por lo tanto, la empresa acabaría entrando en una posible quiebra.</w:t>
+      </w:r>
+    </w:p>
+    <w:p>
+      <w:pPr>
+        <w:jc w:val="center"/>
+        <w:rPr>
+          <w:b/>
+        </w:rPr>
+      </w:pPr>
+      <w:r>
+        <w:rPr>
+          <w:b/>
+        </w:rPr>
+        <w:t>SOLUCIÓN PROPUESTA</w:t>
       </w:r>
     </w:p>
     <w:p>
@@ -81,10 +132,16 @@
         </w:numPr>
       </w:pPr>
       <w:r>
-        <w:t>Facilidad de uso, además de que una gran cantidad de usuarios ya son familiares con el sistema.</w:t>
-      </w:r>
-      <w:bookmarkStart w:id="0" w:name="_GoBack"/>
-      <w:bookmarkEnd w:id="0"/>
+        <w:t xml:space="preserve">Facilidad de uso para nuestro cliente al solo tener que enlazar una cuenta de </w:t>
+      </w:r>
+      <w:proofErr w:type="spellStart"/>
+      <w:r>
+        <w:t>Paypal</w:t>
+      </w:r>
+      <w:proofErr w:type="spellEnd"/>
+      <w:r>
+        <w:t xml:space="preserve"> a su tarjeta bancaria.</w:t>
+      </w:r>
     </w:p>
     <w:p>
       <w:pPr>
@@ -126,6 +183,18 @@
       </w:pPr>
       <w:r>
         <w:t>Protección ante posibles anuncios estafas en nuestro sistema.</w:t>
+      </w:r>
+    </w:p>
+    <w:p>
+      <w:pPr>
+        <w:pStyle w:val="Prrafodelista"/>
+        <w:numPr>
+          <w:ilvl w:val="0"/>
+          <w:numId w:val="1"/>
+        </w:numPr>
+      </w:pPr>
+      <w:r>
+        <w:t>No carga gastos extras sobre los precios puestos por los vendedores.</w:t>
       </w:r>
     </w:p>
     <w:p>
@@ -168,20 +237,21 @@
 </file>
 
 <file path=word/numbering.xml><?xml version="1.0" encoding="utf-8"?>
-<w:numbering xmlns:wpc="http://schemas.microsoft.com/office/word/2010/wordprocessingCanvas" xmlns:mc="http://schemas.openxmlformats.org/markup-compatibility/2006" xmlns:o="urn:schemas-microsoft-com:office:office" xmlns:r="http://schemas.openxmlformats.org/officeDocument/2006/relationships" xmlns:m="http://schemas.openxmlformats.org/officeDocument/2006/math" xmlns:v="urn:schemas-microsoft-com:vml" xmlns:wp14="http://schemas.microsoft.com/office/word/2010/wordprocessingDrawing" xmlns:wp="http://schemas.openxmlformats.org/drawingml/2006/wordprocessingDrawing" xmlns:w10="urn:schemas-microsoft-com:office:word" xmlns:w="http://schemas.openxmlformats.org/wordprocessingml/2006/main" xmlns:w14="http://schemas.microsoft.com/office/word/2010/wordml" xmlns:w15="http://schemas.microsoft.com/office/word/2012/wordml" xmlns:wpg="http://schemas.microsoft.com/office/word/2010/wordprocessingGroup" xmlns:wpi="http://schemas.microsoft.com/office/word/2010/wordprocessingInk" xmlns:wne="http://schemas.microsoft.com/office/word/2006/wordml" xmlns:wps="http://schemas.microsoft.com/office/word/2010/wordprocessingShape" mc:Ignorable="w14 w15 wp14">
+<w:numbering xmlns:wpc="http://schemas.microsoft.com/office/word/2010/wordprocessingCanvas" xmlns:cx="http://schemas.microsoft.com/office/drawing/2014/chartex" xmlns:cx1="http://schemas.microsoft.com/office/drawing/2015/9/8/chartex" xmlns:cx2="http://schemas.microsoft.com/office/drawing/2015/10/21/chartex" xmlns:cx3="http://schemas.microsoft.com/office/drawing/2016/5/9/chartex" xmlns:cx4="http://schemas.microsoft.com/office/drawing/2016/5/10/chartex" xmlns:cx5="http://schemas.microsoft.com/office/drawing/2016/5/11/chartex" xmlns:cx6="http://schemas.microsoft.com/office/drawing/2016/5/12/chartex" xmlns:cx7="http://schemas.microsoft.com/office/drawing/2016/5/13/chartex" xmlns:cx8="http://schemas.microsoft.com/office/drawing/2016/5/14/chartex" xmlns:mc="http://schemas.openxmlformats.org/markup-compatibility/2006" xmlns:aink="http://schemas.microsoft.com/office/drawing/2016/ink" xmlns:am3d="http://schemas.microsoft.com/office/drawing/2017/model3d" xmlns:o="urn:schemas-microsoft-com:office:office" xmlns:r="http://schemas.openxmlformats.org/officeDocument/2006/relationships" xmlns:m="http://schemas.openxmlformats.org/officeDocument/2006/math" xmlns:v="urn:schemas-microsoft-com:vml" xmlns:wp14="http://schemas.microsoft.com/office/word/2010/wordprocessingDrawing" xmlns:wp="http://schemas.openxmlformats.org/drawingml/2006/wordprocessingDrawing" xmlns:w10="urn:schemas-microsoft-com:office:word" xmlns:w="http://schemas.openxmlformats.org/wordprocessingml/2006/main" xmlns:w14="http://schemas.microsoft.com/office/word/2010/wordml" xmlns:w15="http://schemas.microsoft.com/office/word/2012/wordml" xmlns:w16cid="http://schemas.microsoft.com/office/word/2016/wordml/cid" xmlns:w16se="http://schemas.microsoft.com/office/word/2015/wordml/symex" xmlns:wpg="http://schemas.microsoft.com/office/word/2010/wordprocessingGroup" xmlns:wpi="http://schemas.microsoft.com/office/word/2010/wordprocessingInk" xmlns:wne="http://schemas.microsoft.com/office/word/2006/wordml" xmlns:wps="http://schemas.microsoft.com/office/word/2010/wordprocessingShape" mc:Ignorable="w14 w15 w16se w16cid wp14">
   <w:abstractNum w:abstractNumId="0" w15:restartNumberingAfterBreak="0">
     <w:nsid w:val="47287C5D"/>
     <w:multiLevelType w:val="hybridMultilevel"/>
-    <w:tmpl w:val="2D64B6DA"/>
-    <w:lvl w:ilvl="0" w:tplc="69E622E6">
+    <w:tmpl w:val="5ACA5B54"/>
+    <w:lvl w:ilvl="0" w:tplc="0C0A0001">
+      <w:start w:val="1"/>
       <w:numFmt w:val="bullet"/>
-      <w:lvlText w:val="-"/>
+      <w:lvlText w:val=""/>
       <w:lvlJc w:val="left"/>
       <w:pPr>
         <w:ind w:left="720" w:hanging="360"/>
       </w:pPr>
       <w:rPr>
-        <w:rFonts w:ascii="Calibri" w:eastAsiaTheme="minorHAnsi" w:hAnsi="Calibri" w:cs="Calibri" w:hint="default"/>
+        <w:rFonts w:ascii="Symbol" w:hAnsi="Symbol" w:hint="default"/>
       </w:rPr>
     </w:lvl>
     <w:lvl w:ilvl="1" w:tplc="0C0A0003" w:tentative="1">
@@ -288,7 +358,7 @@
 </file>
 
 <file path=word/styles.xml><?xml version="1.0" encoding="utf-8"?>
-<w:styles xmlns:mc="http://schemas.openxmlformats.org/markup-compatibility/2006" xmlns:r="http://schemas.openxmlformats.org/officeDocument/2006/relationships" xmlns:w="http://schemas.openxmlformats.org/wordprocessingml/2006/main" xmlns:w14="http://schemas.microsoft.com/office/word/2010/wordml" xmlns:w15="http://schemas.microsoft.com/office/word/2012/wordml" mc:Ignorable="w14 w15">
+<w:styles xmlns:mc="http://schemas.openxmlformats.org/markup-compatibility/2006" xmlns:r="http://schemas.openxmlformats.org/officeDocument/2006/relationships" xmlns:w="http://schemas.openxmlformats.org/wordprocessingml/2006/main" xmlns:w14="http://schemas.microsoft.com/office/word/2010/wordml" xmlns:w15="http://schemas.microsoft.com/office/word/2012/wordml" xmlns:w16cid="http://schemas.microsoft.com/office/word/2016/wordml/cid" xmlns:w16se="http://schemas.microsoft.com/office/word/2015/wordml/symex" mc:Ignorable="w14 w15 w16se w16cid">
   <w:docDefaults>
     <w:rPrDefault>
       <w:rPr>
@@ -304,7 +374,7 @@
       </w:pPr>
     </w:pPrDefault>
   </w:docDefaults>
-  <w:latentStyles w:defLockedState="0" w:defUIPriority="99" w:defSemiHidden="0" w:defUnhideWhenUsed="0" w:defQFormat="0" w:count="371">
+  <w:latentStyles w:defLockedState="0" w:defUIPriority="99" w:defSemiHidden="0" w:defUnhideWhenUsed="0" w:defQFormat="0" w:count="375">
     <w:lsdException w:name="Normal" w:uiPriority="0" w:qFormat="1"/>
     <w:lsdException w:name="heading 1" w:uiPriority="9" w:qFormat="1"/>
     <w:lsdException w:name="heading 2" w:semiHidden="1" w:uiPriority="9" w:unhideWhenUsed="1" w:qFormat="1"/>
@@ -676,10 +746,35 @@
     <w:lsdException w:name="List Table 5 Dark Accent 6" w:uiPriority="50"/>
     <w:lsdException w:name="List Table 6 Colorful Accent 6" w:uiPriority="51"/>
     <w:lsdException w:name="List Table 7 Colorful Accent 6" w:uiPriority="52"/>
+    <w:lsdException w:name="Mention" w:semiHidden="1" w:unhideWhenUsed="1"/>
+    <w:lsdException w:name="Smart Hyperlink" w:semiHidden="1" w:unhideWhenUsed="1"/>
+    <w:lsdException w:name="Hashtag" w:semiHidden="1" w:unhideWhenUsed="1"/>
+    <w:lsdException w:name="Unresolved Mention" w:semiHidden="1" w:unhideWhenUsed="1"/>
   </w:latentStyles>
   <w:style w:type="paragraph" w:default="1" w:styleId="Normal">
     <w:name w:val="Normal"/>
     <w:qFormat/>
+  </w:style>
+  <w:style w:type="paragraph" w:styleId="Ttulo1">
+    <w:name w:val="heading 1"/>
+    <w:basedOn w:val="Normal"/>
+    <w:next w:val="Normal"/>
+    <w:link w:val="Ttulo1Car"/>
+    <w:uiPriority w:val="9"/>
+    <w:qFormat/>
+    <w:rsid w:val="00BE3462"/>
+    <w:pPr>
+      <w:keepNext/>
+      <w:keepLines/>
+      <w:spacing w:before="240" w:after="0"/>
+      <w:outlineLvl w:val="0"/>
+    </w:pPr>
+    <w:rPr>
+      <w:rFonts w:asciiTheme="majorHAnsi" w:eastAsiaTheme="majorEastAsia" w:hAnsiTheme="majorHAnsi" w:cstheme="majorBidi"/>
+      <w:color w:val="2F5496" w:themeColor="accent1" w:themeShade="BF"/>
+      <w:sz w:val="32"/>
+      <w:szCs w:val="32"/>
+    </w:rPr>
   </w:style>
   <w:style w:type="character" w:default="1" w:styleId="Fuentedeprrafopredeter">
     <w:name w:val="Default Paragraph Font"/>
@@ -718,6 +813,19 @@
       <w:ind w:left="720"/>
       <w:contextualSpacing/>
     </w:pPr>
+  </w:style>
+  <w:style w:type="character" w:customStyle="1" w:styleId="Ttulo1Car">
+    <w:name w:val="Título 1 Car"/>
+    <w:basedOn w:val="Fuentedeprrafopredeter"/>
+    <w:link w:val="Ttulo1"/>
+    <w:uiPriority w:val="9"/>
+    <w:rsid w:val="00BE3462"/>
+    <w:rPr>
+      <w:rFonts w:asciiTheme="majorHAnsi" w:eastAsiaTheme="majorEastAsia" w:hAnsiTheme="majorHAnsi" w:cstheme="majorBidi"/>
+      <w:color w:val="2F5496" w:themeColor="accent1" w:themeShade="BF"/>
+      <w:sz w:val="32"/>
+      <w:szCs w:val="32"/>
+    </w:rPr>
   </w:style>
 </w:styles>
 </file>

</xml_diff>